<commit_message>
nambahin keterangan di GUI
</commit_message>
<xml_diff>
--- a/Bukunya/BUKU TUGAS AKHIR  2.docx
+++ b/Bukunya/BUKU TUGAS AKHIR  2.docx
@@ -8949,10 +8949,7 @@
         <w:t xml:space="preserve">. </w:t>
       </w:r>
       <w:r>
-        <w:t>Karakteristik suatu citra didapatkan dengan melakukan ekstraksi fitur.</w:t>
-      </w:r>
-      <w:r>
-        <w:t xml:space="preserve"> </w:t>
+        <w:t xml:space="preserve">Karakteristik suatu citra didapatkan dengan melakukan ekstraksi fitur. </w:t>
       </w:r>
       <w:r>
         <w:t>Citra akan</w:t>
@@ -8974,77 +8971,7 @@
           <w:color w:val="000000"/>
           <w:lang w:val="id-ID" w:eastAsia="id-ID"/>
         </w:rPr>
-        <w:t>Ekstraksi fitur dalam temu kembali citra berdasarkan isi digolongkan ke dalam dua metode secara umum, yaitu metode secara global dan metode secara lokal. Metode global adalah melakukan ekstraksi fitur dari keseluruhan citra yang merepresentasikan k</w:t>
-      </w:r>
-      <w:r>
-        <w:rPr>
-          <w:color w:val="000000"/>
-          <w:lang w:val="id-ID" w:eastAsia="id-ID"/>
-        </w:rPr>
-        <w:t xml:space="preserve">eseluruhan karakteristik citra. </w:t>
-      </w:r>
-      <w:r>
-        <w:rPr>
-          <w:color w:val="000000"/>
-          <w:lang w:val="id-ID" w:eastAsia="id-ID"/>
-        </w:rPr>
-        <w:t xml:space="preserve">Biasanya, metode ini menghasilkan hasil fitur dengan dimensi yang rendah sehingga meningkatkan efisiensi temu kembali citra. Namun kekurangan metode global ini </w:t>
-      </w:r>
-      <w:r>
-        <w:rPr>
-          <w:color w:val="000000"/>
-          <w:lang w:val="id-ID" w:eastAsia="id-ID"/>
-        </w:rPr>
-        <w:t xml:space="preserve">adalah </w:t>
-      </w:r>
-      <w:r>
-        <w:rPr>
-          <w:color w:val="000000"/>
-          <w:lang w:val="id-ID" w:eastAsia="id-ID"/>
-        </w:rPr>
-        <w:t xml:space="preserve">tidak dapat mengatasi keadaan citra yang berkaitan dengan perubahan sudut pandang, perubahan gelap terang, dan karakteristik bentuk gambar lokal. Citra dengan keadaan seperti ini dapat </w:t>
-      </w:r>
-      <w:r>
-        <w:rPr>
-          <w:color w:val="000000"/>
-          <w:lang w:val="id-ID" w:eastAsia="id-ID"/>
-        </w:rPr>
-        <w:t>ditangani</w:t>
-      </w:r>
-      <w:r>
-        <w:rPr>
-          <w:color w:val="000000"/>
-          <w:lang w:val="id-ID" w:eastAsia="id-ID"/>
-        </w:rPr>
-        <w:t xml:space="preserve"> dengan menggunakan metode </w:t>
-      </w:r>
-      <w:r>
-        <w:rPr>
-          <w:color w:val="000000"/>
-          <w:lang w:val="id-ID" w:eastAsia="id-ID"/>
-        </w:rPr>
-        <w:t xml:space="preserve">secara </w:t>
-      </w:r>
-      <w:r>
-        <w:rPr>
-          <w:color w:val="000000"/>
-          <w:lang w:val="id-ID" w:eastAsia="id-ID"/>
-        </w:rPr>
-        <w:t xml:space="preserve">lokal yang lebih efektif daripada </w:t>
-      </w:r>
-      <w:r>
-        <w:rPr>
-          <w:color w:val="000000"/>
-          <w:lang w:val="id-ID" w:eastAsia="id-ID"/>
-        </w:rPr>
-        <w:t>metode secara</w:t>
-      </w:r>
-      <w:r>
-        <w:rPr>
-          <w:color w:val="000000"/>
-          <w:lang w:val="id-ID" w:eastAsia="id-ID"/>
-        </w:rPr>
-        <w:t xml:space="preserve"> global.</w:t>
+        <w:t>Ekstraksi fitur dalam temu kembali citra berdasarkan isi digolongkan ke dalam dua metode secara umum, yaitu metode secara global dan metode secara lokal. Metode global adalah melakukan ekstraksi fitur dari keseluruhan citra yang merepresentasikan keseluruhan karakteristik citra. Biasanya, metode ini menghasilkan hasil fitur dengan dimensi yang rendah sehingga meningkatkan efisiensi temu kembali citra. Namun kekurangan metode global ini adalah tidak dapat mengatasi keadaan citra yang berkaitan dengan perubahan sudut pandang, perubahan gelap terang, dan karakteristik bentuk gambar lokal. Citra dengan keadaan seperti ini dapat ditangani dengan menggunakan metode secara lokal yang lebih efektif daripada metode secara global.</w:t>
       </w:r>
     </w:p>
     <w:p>
@@ -9329,21 +9256,9 @@
           <w:szCs w:val="22"/>
           <w:lang w:val="id-ID" w:eastAsia="id-ID"/>
         </w:rPr>
-        <w:t xml:space="preserve">Tugas akhir ini akan mengimplementasikan temu kembali citra natural menggunakan ekstraksi fitur warna dan tekstur. Ekstraksi fitur bentuk tidak digunakan karena dinilai kurang efektif dalam memproses citra natural dan untuk </w:t>
-      </w:r>
-      <w:bookmarkStart w:id="40" w:name="_GoBack"/>
-      <w:r>
-        <w:rPr>
-          <w:rFonts w:ascii="Times New Roman" w:hAnsi="Times New Roman" w:cs="Times New Roman"/>
-          <w:color w:val="000000"/>
-          <w:sz w:val="22"/>
-          <w:szCs w:val="22"/>
-          <w:lang w:val="id-ID" w:eastAsia="id-ID"/>
-        </w:rPr>
-        <w:t xml:space="preserve">menghindari waktu proses yang lama. </w:t>
-      </w:r>
-    </w:p>
-    <w:bookmarkEnd w:id="40"/>
+        <w:t xml:space="preserve">Tugas akhir ini akan mengimplementasikan temu kembali citra natural menggunakan ekstraksi fitur warna dan tekstur. Ekstraksi fitur bentuk tidak digunakan karena dinilai kurang efektif dalam memproses citra natural dan untuk menghindari waktu proses yang lama. </w:t>
+      </w:r>
+    </w:p>
     <w:p>
       <w:pPr>
         <w:ind w:firstLine="709"/>
@@ -9446,12 +9361,24 @@
           <w:lang w:eastAsia="en-US"/>
         </w:rPr>
         <w:lastRenderedPageBreak/>
-        <w:t xml:space="preserve">Salah satu cara untuk mendapatkan ciri warna pada suatu citra adalah dengan menggunakan histogram warna. </w:t>
+        <w:t xml:space="preserve">Salah satu cara untuk mendapatkan </w:t>
       </w:r>
       <w:r>
         <w:rPr>
           <w:lang w:eastAsia="en-US"/>
         </w:rPr>
+        <w:t>karakteristik</w:t>
+      </w:r>
+      <w:r>
+        <w:rPr>
+          <w:lang w:eastAsia="en-US"/>
+        </w:rPr>
+        <w:t xml:space="preserve"> warna pada suatu citra adalah dengan menggunakan histogram warna. </w:t>
+      </w:r>
+      <w:r>
+        <w:rPr>
+          <w:lang w:eastAsia="en-US"/>
+        </w:rPr>
         <w:t xml:space="preserve">Histogram warna didapatkan dengan merepresentasikan distribusi warna dalam sebuah citra. </w:t>
       </w:r>
       <w:r>
@@ -9524,6 +9451,12 @@
         <w:rPr>
           <w:lang w:eastAsia="en-US"/>
         </w:rPr>
+        <w:t xml:space="preserve">Intensitas pada citra akan dirubah berdasarkan pembagian kelompok tersebut, angka 0 mewakilkan range intensitas 0-63, angka 1 mewakilkan range intensitas 64-127, angka 2 mewakilkan range intensitas 128-191 dan angka 3 mewakilkan range intensitas 192-255. </w:t>
+      </w:r>
+      <w:r>
+        <w:rPr>
+          <w:lang w:eastAsia="en-US"/>
+        </w:rPr>
         <w:t>Histogram warna dibangun dengan meng</w:t>
       </w:r>
       <w:r>
@@ -9542,12 +9475,24 @@
         <w:rPr>
           <w:lang w:eastAsia="en-US"/>
         </w:rPr>
-        <w:t xml:space="preserve"> dengan indeks 0-4 yang merepresentasikan hasil kuantisasi intensitas</w:t>
+        <w:t xml:space="preserve"> dengan indeks 0-3</w:t>
       </w:r>
       <w:r>
         <w:rPr>
           <w:lang w:eastAsia="en-US"/>
         </w:rPr>
+        <w:t xml:space="preserve"> yang merepresentasikan hasil kuantisasi intensitas</w:t>
+      </w:r>
+      <w:r>
+        <w:rPr>
+          <w:lang w:eastAsia="en-US"/>
+        </w:rPr>
+        <w:t xml:space="preserve"> yaitu pengelompokkan intensitas menjadi 4 kelompok</w:t>
+      </w:r>
+      <w:r>
+        <w:rPr>
+          <w:lang w:eastAsia="en-US"/>
+        </w:rPr>
         <w:t>.</w:t>
       </w:r>
       <w:r>
@@ -9566,7 +9511,19 @@
         <w:rPr>
           <w:lang w:eastAsia="en-US"/>
         </w:rPr>
-        <w:t>ruang warna dengan indeks sesuai intensitas dan menghasilkan 64 nilai histogram.</w:t>
+        <w:t xml:space="preserve">ruang warna dengan indeks sesuai </w:t>
+      </w:r>
+      <w:r>
+        <w:rPr>
+          <w:lang w:eastAsia="en-US"/>
+        </w:rPr>
+        <w:t xml:space="preserve">pengelompokkan </w:t>
+      </w:r>
+      <w:r>
+        <w:rPr>
+          <w:lang w:eastAsia="en-US"/>
+        </w:rPr>
+        <w:t>intensitas dan menghasilkan 64 nilai histogram.</w:t>
       </w:r>
     </w:p>
     <w:p/>
@@ -9638,49 +9595,7 @@
         <w:rPr>
           <w:lang w:eastAsia="en-US"/>
         </w:rPr>
-        <w:t xml:space="preserve">membagi citra kedalam blok-blok. </w:t>
-      </w:r>
-      <w:r>
-        <w:rPr>
-          <w:lang w:eastAsia="en-US"/>
-        </w:rPr>
-        <w:t>Dalam proses perhitungan</w:t>
-      </w:r>
-      <w:r>
-        <w:rPr>
-          <w:lang w:eastAsia="en-US"/>
-        </w:rPr>
-        <w:t xml:space="preserve"> </w:t>
-      </w:r>
-      <w:r>
-        <w:rPr>
-          <w:lang w:eastAsia="en-US"/>
-        </w:rPr>
-        <w:t>BDIP</w:t>
-      </w:r>
-      <w:r>
-        <w:rPr>
-          <w:lang w:eastAsia="en-US"/>
-        </w:rPr>
-        <w:t>,</w:t>
-      </w:r>
-      <w:r>
-        <w:rPr>
-          <w:lang w:eastAsia="en-US"/>
-        </w:rPr>
-        <w:t xml:space="preserve"> </w:t>
-      </w:r>
-      <w:r>
-        <w:rPr>
-          <w:lang w:eastAsia="en-US"/>
-        </w:rPr>
-        <w:t>tiap</w:t>
-      </w:r>
-      <w:r>
-        <w:rPr>
-          <w:lang w:eastAsia="en-US"/>
-        </w:rPr>
-        <w:t xml:space="preserve"> blok berukuran 2x2 piksel tidak tumpang tindih dari citra </w:t>
+        <w:t xml:space="preserve">membagi citra kedalam blok-blok. Dalam proses perhitungan BDIP, tiap blok berukuran 2x2 piksel tidak tumpang tindih dari citra </w:t>
       </w:r>
       <w:r>
         <w:rPr>
@@ -10164,7 +10079,6 @@
             </m:ctrlPr>
           </m:dPr>
           <m:e>
-            <w:proofErr w:type="gramStart"/>
             <m:r>
               <w:rPr>
                 <w:rFonts w:ascii="Cambria Math" w:hAnsi="Cambria Math"/>
@@ -10174,7 +10088,6 @@
               </w:rPr>
               <m:t>x,y</m:t>
             </m:r>
-            <w:proofErr w:type="gramEnd"/>
           </m:e>
         </m:d>
       </m:oMath>
@@ -10212,7 +10125,6 @@
         <w:rPr>
           <w:lang w:eastAsia="en-US"/>
         </w:rPr>
-        <w:lastRenderedPageBreak/>
         <w:t>Setiap blok-blok piksel akan menghasilkan 1 nilai, s</w:t>
       </w:r>
       <w:r>
@@ -10824,6 +10736,7 @@
           <w:lang w:eastAsia="en-US"/>
         </w:rPr>
       </w:pPr>
+      <w:bookmarkStart w:id="40" w:name="_GoBack"/>
       <w:r>
         <w:rPr>
           <w:lang w:eastAsia="en-US"/>
@@ -10831,6 +10744,7 @@
         <w:br w:type="page"/>
       </w:r>
     </w:p>
+    <w:bookmarkEnd w:id="40"/>
     <w:p>
       <w:pPr>
         <w:rPr>
@@ -10943,7 +10857,7 @@
           <w:rPr>
             <w:noProof/>
           </w:rPr>
-          <w:t>28</w:t>
+          <w:t>30</w:t>
         </w:r>
         <w:r>
           <w:rPr>
@@ -10982,7 +10896,7 @@
       <w:rPr>
         <w:noProof/>
       </w:rPr>
-      <w:t>27</w:t>
+      <w:t>29</w:t>
     </w:r>
     <w:r>
       <w:rPr>
@@ -11033,7 +10947,7 @@
           <w:rPr>
             <w:noProof/>
           </w:rPr>
-          <w:t>18</w:t>
+          <w:t>i</w:t>
         </w:r>
         <w:r>
           <w:rPr>
@@ -11139,7 +11053,7 @@
       <w:rPr>
         <w:noProof/>
       </w:rPr>
-      <w:t>28</w:t>
+      <w:t>30</w:t>
     </w:r>
     <w:r>
       <w:rPr>
@@ -11190,7 +11104,7 @@
           <w:rPr>
             <w:noProof/>
           </w:rPr>
-          <w:t>27</w:t>
+          <w:t>29</w:t>
         </w:r>
         <w:r>
           <w:rPr>
@@ -17931,594 +17845,6 @@
 </w:styles>
 </file>
 
-<file path=word/glossary/document.xml><?xml version="1.0" encoding="utf-8"?>
-<w:glossaryDocument xmlns:wpc="http://schemas.microsoft.com/office/word/2010/wordprocessingCanvas" xmlns:mo="http://schemas.microsoft.com/office/mac/office/2008/main" xmlns:mc="http://schemas.openxmlformats.org/markup-compatibility/2006" xmlns:mv="urn:schemas-microsoft-com:mac:vml" xmlns:o="urn:schemas-microsoft-com:office:office" xmlns:r="http://schemas.openxmlformats.org/officeDocument/2006/relationships" xmlns:m="http://schemas.openxmlformats.org/officeDocument/2006/math" xmlns:v="urn:schemas-microsoft-com:vml" xmlns:wp14="http://schemas.microsoft.com/office/word/2010/wordprocessingDrawing" xmlns:wp="http://schemas.openxmlformats.org/drawingml/2006/wordprocessingDrawing" xmlns:w10="urn:schemas-microsoft-com:office:word" xmlns:w="http://schemas.openxmlformats.org/wordprocessingml/2006/main" xmlns:w14="http://schemas.microsoft.com/office/word/2010/wordml" xmlns:w15="http://schemas.microsoft.com/office/word/2012/wordml" xmlns:wpg="http://schemas.microsoft.com/office/word/2010/wordprocessingGroup" xmlns:wpi="http://schemas.microsoft.com/office/word/2010/wordprocessingInk" xmlns:wne="http://schemas.microsoft.com/office/word/2006/wordml" xmlns:wps="http://schemas.microsoft.com/office/word/2010/wordprocessingShape" mc:Ignorable="w14 w15 wp14"/>
-</file>
-
-<file path=word/glossary/fontTable.xml><?xml version="1.0" encoding="utf-8"?>
-<w:fonts xmlns:mc="http://schemas.openxmlformats.org/markup-compatibility/2006" xmlns:r="http://schemas.openxmlformats.org/officeDocument/2006/relationships" xmlns:w="http://schemas.openxmlformats.org/wordprocessingml/2006/main" xmlns:w14="http://schemas.microsoft.com/office/word/2010/wordml" xmlns:w15="http://schemas.microsoft.com/office/word/2012/wordml" mc:Ignorable="w14 w15">
-  <w:font w:name="Times New Roman">
-    <w:panose1 w:val="02020603050405020304"/>
-    <w:charset w:val="00"/>
-    <w:family w:val="auto"/>
-    <w:pitch w:val="variable"/>
-    <w:sig w:usb0="E0002AEF" w:usb1="C0007841" w:usb2="00000009" w:usb3="00000000" w:csb0="000001FF" w:csb1="00000000"/>
-  </w:font>
-  <w:font w:name="Courier New">
-    <w:panose1 w:val="02070309020205020404"/>
-    <w:charset w:val="00"/>
-    <w:family w:val="auto"/>
-    <w:pitch w:val="variable"/>
-    <w:sig w:usb0="E0002AFF" w:usb1="C0007843" w:usb2="00000009" w:usb3="00000000" w:csb0="000001FF" w:csb1="00000000"/>
-  </w:font>
-  <w:font w:name="Wingdings">
-    <w:panose1 w:val="05000000000000000000"/>
-    <w:charset w:val="02"/>
-    <w:family w:val="auto"/>
-    <w:pitch w:val="variable"/>
-    <w:sig w:usb0="00000000" w:usb1="10000000" w:usb2="00000000" w:usb3="00000000" w:csb0="80000000" w:csb1="00000000"/>
-  </w:font>
-  <w:font w:name="Symbol">
-    <w:panose1 w:val="05050102010706020507"/>
-    <w:charset w:val="02"/>
-    <w:family w:val="auto"/>
-    <w:pitch w:val="variable"/>
-    <w:sig w:usb0="00000000" w:usb1="10000000" w:usb2="00000000" w:usb3="00000000" w:csb0="80000000" w:csb1="00000000"/>
-  </w:font>
-  <w:font w:name="Cambria">
-    <w:panose1 w:val="02040503050406030204"/>
-    <w:charset w:val="00"/>
-    <w:family w:val="auto"/>
-    <w:pitch w:val="variable"/>
-    <w:sig w:usb0="E00002FF" w:usb1="400004FF" w:usb2="00000000" w:usb3="00000000" w:csb0="0000019F" w:csb1="00000000"/>
-  </w:font>
-  <w:font w:name="Calibri">
-    <w:panose1 w:val="020F0502020204030204"/>
-    <w:charset w:val="00"/>
-    <w:family w:val="auto"/>
-    <w:pitch w:val="variable"/>
-    <w:sig w:usb0="E00002FF" w:usb1="4000ACFF" w:usb2="00000001" w:usb3="00000000" w:csb0="0000019F" w:csb1="00000000"/>
-  </w:font>
-  <w:font w:name="Trebuchet MS">
-    <w:panose1 w:val="020B0603020202020204"/>
-    <w:charset w:val="00"/>
-    <w:family w:val="auto"/>
-    <w:pitch w:val="variable"/>
-    <w:sig w:usb0="00000287" w:usb1="00000000" w:usb2="00000000" w:usb3="00000000" w:csb0="0000009F" w:csb1="00000000"/>
-  </w:font>
-  <w:font w:name="MS Mincho">
-    <w:panose1 w:val="02020609040205080304"/>
-    <w:charset w:val="80"/>
-    <w:family w:val="auto"/>
-    <w:pitch w:val="variable"/>
-    <w:sig w:usb0="E00002FF" w:usb1="6AC7FDFB" w:usb2="08000012" w:usb3="00000000" w:csb0="0002009F" w:csb1="00000000"/>
-  </w:font>
-  <w:font w:name="Tahoma">
-    <w:panose1 w:val="020B0604030504040204"/>
-    <w:charset w:val="00"/>
-    <w:family w:val="auto"/>
-    <w:pitch w:val="variable"/>
-    <w:sig w:usb0="E1002EFF" w:usb1="C000605B" w:usb2="00000029" w:usb3="00000000" w:csb0="000101FF" w:csb1="00000000"/>
-  </w:font>
-  <w:font w:name="Arial">
-    <w:panose1 w:val="020B0604020202020204"/>
-    <w:charset w:val="00"/>
-    <w:family w:val="auto"/>
-    <w:pitch w:val="variable"/>
-    <w:sig w:usb0="E0002AFF" w:usb1="C0007843" w:usb2="00000009" w:usb3="00000000" w:csb0="000001FF" w:csb1="00000000"/>
-  </w:font>
-  <w:font w:name="Cambria Math">
-    <w:panose1 w:val="02040503050406030204"/>
-    <w:charset w:val="00"/>
-    <w:family w:val="auto"/>
-    <w:pitch w:val="variable"/>
-    <w:sig w:usb0="E00002FF" w:usb1="420024FF" w:usb2="00000000" w:usb3="00000000" w:csb0="0000019F" w:csb1="00000000"/>
-  </w:font>
-  <w:font w:name="Calibri Light">
-    <w:panose1 w:val="020F0302020204030204"/>
-    <w:charset w:val="00"/>
-    <w:family w:val="auto"/>
-    <w:pitch w:val="variable"/>
-    <w:sig w:usb0="A00002EF" w:usb1="4000207B" w:usb2="00000000" w:usb3="00000000" w:csb0="0000019F" w:csb1="00000000"/>
-  </w:font>
-</w:fonts>
-</file>
-
-<file path=word/glossary/settings.xml><?xml version="1.0" encoding="utf-8"?>
-<w:settings xmlns:mc="http://schemas.openxmlformats.org/markup-compatibility/2006" xmlns:o="urn:schemas-microsoft-com:office:office" xmlns:r="http://schemas.openxmlformats.org/officeDocument/2006/relationships" xmlns:m="http://schemas.openxmlformats.org/officeDocument/2006/math" xmlns:v="urn:schemas-microsoft-com:vml" xmlns:w10="urn:schemas-microsoft-com:office:word" xmlns:w="http://schemas.openxmlformats.org/wordprocessingml/2006/main" xmlns:w14="http://schemas.microsoft.com/office/word/2010/wordml" xmlns:w15="http://schemas.microsoft.com/office/word/2012/wordml" xmlns:sl="http://schemas.openxmlformats.org/schemaLibrary/2006/main" mc:Ignorable="w14 w15">
-  <w:view w:val="normal"/>
-  <w:defaultTabStop w:val="720"/>
-  <w:characterSpacingControl w:val="doNotCompress"/>
-  <w:compat>
-    <w:useFELayout/>
-    <w:compatSetting w:name="compatibilityMode" w:uri="http://schemas.microsoft.com/office/word" w:val="15"/>
-    <w:compatSetting w:name="overrideTableStyleFontSizeAndJustification" w:uri="http://schemas.microsoft.com/office/word" w:val="1"/>
-    <w:compatSetting w:name="enableOpenTypeFeatures" w:uri="http://schemas.microsoft.com/office/word" w:val="1"/>
-    <w:compatSetting w:name="doNotFlipMirrorIndents" w:uri="http://schemas.microsoft.com/office/word" w:val="1"/>
-    <w:compatSetting w:name="differentiateMultirowTableHeaders" w:uri="http://schemas.microsoft.com/office/word" w:val="1"/>
-  </w:compat>
-  <w:rsids>
-    <w:rsidRoot w:val="00704E22"/>
-    <w:rsid w:val="00704E22"/>
-    <w:rsid w:val="00DF3C9E"/>
-  </w:rsids>
-  <m:mathPr>
-    <m:mathFont m:val="Cambria Math"/>
-    <m:brkBin m:val="before"/>
-    <m:brkBinSub m:val="--"/>
-    <m:smallFrac m:val="0"/>
-    <m:dispDef/>
-    <m:lMargin m:val="0"/>
-    <m:rMargin m:val="0"/>
-    <m:defJc m:val="centerGroup"/>
-    <m:wrapIndent m:val="1440"/>
-    <m:intLim m:val="subSup"/>
-    <m:naryLim m:val="undOvr"/>
-  </m:mathPr>
-  <w:themeFontLang w:val="en-US" w:eastAsia="x-none" w:bidi="x-none"/>
-  <w:clrSchemeMapping w:bg1="light1" w:t1="dark1" w:bg2="light2" w:t2="dark2" w:accent1="accent1" w:accent2="accent2" w:accent3="accent3" w:accent4="accent4" w:accent5="accent5" w:accent6="accent6" w:hyperlink="hyperlink" w:followedHyperlink="followedHyperlink"/>
-  <w:decimalSymbol w:val="."/>
-  <w:listSeparator w:val=","/>
-  <w14:defaultImageDpi w14:val="32767"/>
-  <w15:chartTrackingRefBased/>
-</w:settings>
-</file>
-
-<file path=word/glossary/styles.xml><?xml version="1.0" encoding="utf-8"?>
-<w:styles xmlns:mc="http://schemas.openxmlformats.org/markup-compatibility/2006" xmlns:r="http://schemas.openxmlformats.org/officeDocument/2006/relationships" xmlns:w="http://schemas.openxmlformats.org/wordprocessingml/2006/main" xmlns:w14="http://schemas.microsoft.com/office/word/2010/wordml" xmlns:w15="http://schemas.microsoft.com/office/word/2012/wordml" mc:Ignorable="w14 w15">
-  <w:docDefaults>
-    <w:rPrDefault>
-      <w:rPr>
-        <w:rFonts w:asciiTheme="minorHAnsi" w:eastAsiaTheme="minorEastAsia" w:hAnsiTheme="minorHAnsi" w:cstheme="minorBidi"/>
-        <w:sz w:val="24"/>
-        <w:szCs w:val="24"/>
-        <w:lang w:val="en-US" w:eastAsia="en-US" w:bidi="ar-SA"/>
-      </w:rPr>
-    </w:rPrDefault>
-    <w:pPrDefault/>
-  </w:docDefaults>
-  <w:latentStyles w:defLockedState="0" w:defUIPriority="99" w:defSemiHidden="0" w:defUnhideWhenUsed="0" w:defQFormat="0" w:count="382">
-    <w:lsdException w:name="Normal" w:uiPriority="0" w:qFormat="1"/>
-    <w:lsdException w:name="heading 1" w:uiPriority="9" w:qFormat="1"/>
-    <w:lsdException w:name="heading 2" w:semiHidden="1" w:uiPriority="9" w:unhideWhenUsed="1" w:qFormat="1"/>
-    <w:lsdException w:name="heading 3" w:semiHidden="1" w:uiPriority="9" w:unhideWhenUsed="1" w:qFormat="1"/>
-    <w:lsdException w:name="heading 4" w:semiHidden="1" w:uiPriority="9" w:unhideWhenUsed="1" w:qFormat="1"/>
-    <w:lsdException w:name="heading 5" w:semiHidden="1" w:uiPriority="9" w:unhideWhenUsed="1" w:qFormat="1"/>
-    <w:lsdException w:name="heading 6" w:semiHidden="1" w:uiPriority="9" w:unhideWhenUsed="1" w:qFormat="1"/>
-    <w:lsdException w:name="heading 7" w:semiHidden="1" w:uiPriority="9" w:unhideWhenUsed="1" w:qFormat="1"/>
-    <w:lsdException w:name="heading 8" w:semiHidden="1" w:uiPriority="9" w:unhideWhenUsed="1" w:qFormat="1"/>
-    <w:lsdException w:name="heading 9" w:semiHidden="1" w:uiPriority="9" w:unhideWhenUsed="1" w:qFormat="1"/>
-    <w:lsdException w:name="index 1" w:semiHidden="1" w:unhideWhenUsed="1"/>
-    <w:lsdException w:name="index 2" w:semiHidden="1" w:unhideWhenUsed="1"/>
-    <w:lsdException w:name="index 3" w:semiHidden="1" w:unhideWhenUsed="1"/>
-    <w:lsdException w:name="index 4" w:semiHidden="1" w:unhideWhenUsed="1"/>
-    <w:lsdException w:name="index 5" w:semiHidden="1" w:unhideWhenUsed="1"/>
-    <w:lsdException w:name="index 6" w:semiHidden="1" w:unhideWhenUsed="1"/>
-    <w:lsdException w:name="index 7" w:semiHidden="1" w:unhideWhenUsed="1"/>
-    <w:lsdException w:name="index 8" w:semiHidden="1" w:unhideWhenUsed="1"/>
-    <w:lsdException w:name="index 9" w:semiHidden="1" w:unhideWhenUsed="1"/>
-    <w:lsdException w:name="toc 1" w:semiHidden="1" w:uiPriority="39" w:unhideWhenUsed="1"/>
-    <w:lsdException w:name="toc 2" w:semiHidden="1" w:uiPriority="39" w:unhideWhenUsed="1"/>
-    <w:lsdException w:name="toc 3" w:semiHidden="1" w:uiPriority="39" w:unhideWhenUsed="1"/>
-    <w:lsdException w:name="toc 4" w:semiHidden="1" w:uiPriority="39" w:unhideWhenUsed="1"/>
-    <w:lsdException w:name="toc 5" w:semiHidden="1" w:uiPriority="39" w:unhideWhenUsed="1"/>
-    <w:lsdException w:name="toc 6" w:semiHidden="1" w:uiPriority="39" w:unhideWhenUsed="1"/>
-    <w:lsdException w:name="toc 7" w:semiHidden="1" w:uiPriority="39" w:unhideWhenUsed="1"/>
-    <w:lsdException w:name="toc 8" w:semiHidden="1" w:uiPriority="39" w:unhideWhenUsed="1"/>
-    <w:lsdException w:name="toc 9" w:semiHidden="1" w:uiPriority="39" w:unhideWhenUsed="1"/>
-    <w:lsdException w:name="Normal Indent" w:semiHidden="1" w:unhideWhenUsed="1"/>
-    <w:lsdException w:name="footnote text" w:semiHidden="1" w:unhideWhenUsed="1"/>
-    <w:lsdException w:name="annotation text" w:semiHidden="1" w:unhideWhenUsed="1"/>
-    <w:lsdException w:name="header" w:semiHidden="1" w:unhideWhenUsed="1"/>
-    <w:lsdException w:name="footer" w:semiHidden="1" w:unhideWhenUsed="1"/>
-    <w:lsdException w:name="index heading" w:semiHidden="1" w:unhideWhenUsed="1"/>
-    <w:lsdException w:name="caption" w:semiHidden="1" w:uiPriority="35" w:unhideWhenUsed="1" w:qFormat="1"/>
-    <w:lsdException w:name="table of figures" w:semiHidden="1" w:unhideWhenUsed="1"/>
-    <w:lsdException w:name="envelope address" w:semiHidden="1" w:unhideWhenUsed="1"/>
-    <w:lsdException w:name="envelope return" w:semiHidden="1" w:unhideWhenUsed="1"/>
-    <w:lsdException w:name="footnote reference" w:semiHidden="1" w:unhideWhenUsed="1"/>
-    <w:lsdException w:name="annotation reference" w:semiHidden="1" w:unhideWhenUsed="1"/>
-    <w:lsdException w:name="line number" w:semiHidden="1" w:unhideWhenUsed="1"/>
-    <w:lsdException w:name="page number" w:semiHidden="1" w:unhideWhenUsed="1"/>
-    <w:lsdException w:name="endnote reference" w:semiHidden="1" w:unhideWhenUsed="1"/>
-    <w:lsdException w:name="endnote text" w:semiHidden="1" w:unhideWhenUsed="1"/>
-    <w:lsdException w:name="table of authorities" w:semiHidden="1" w:unhideWhenUsed="1"/>
-    <w:lsdException w:name="macro" w:semiHidden="1" w:unhideWhenUsed="1"/>
-    <w:lsdException w:name="toa heading" w:semiHidden="1" w:unhideWhenUsed="1"/>
-    <w:lsdException w:name="List" w:semiHidden="1" w:unhideWhenUsed="1"/>
-    <w:lsdException w:name="List Bullet" w:semiHidden="1" w:unhideWhenUsed="1"/>
-    <w:lsdException w:name="List Number" w:semiHidden="1" w:unhideWhenUsed="1"/>
-    <w:lsdException w:name="List 2" w:semiHidden="1" w:unhideWhenUsed="1"/>
-    <w:lsdException w:name="List 3" w:semiHidden="1" w:unhideWhenUsed="1"/>
-    <w:lsdException w:name="List 4" w:semiHidden="1" w:unhideWhenUsed="1"/>
-    <w:lsdException w:name="List 5" w:semiHidden="1" w:unhideWhenUsed="1"/>
-    <w:lsdException w:name="List Bullet 2" w:semiHidden="1" w:unhideWhenUsed="1"/>
-    <w:lsdException w:name="List Bullet 3" w:semiHidden="1" w:unhideWhenUsed="1"/>
-    <w:lsdException w:name="List Bullet 4" w:semiHidden="1" w:unhideWhenUsed="1"/>
-    <w:lsdException w:name="List Bullet 5" w:semiHidden="1" w:unhideWhenUsed="1"/>
-    <w:lsdException w:name="List Number 2" w:semiHidden="1" w:unhideWhenUsed="1"/>
-    <w:lsdException w:name="List Number 3" w:semiHidden="1" w:unhideWhenUsed="1"/>
-    <w:lsdException w:name="List Number 4" w:semiHidden="1" w:unhideWhenUsed="1"/>
-    <w:lsdException w:name="List Number 5" w:semiHidden="1" w:unhideWhenUsed="1"/>
-    <w:lsdException w:name="Title" w:uiPriority="10" w:qFormat="1"/>
-    <w:lsdException w:name="Closing" w:semiHidden="1" w:unhideWhenUsed="1"/>
-    <w:lsdException w:name="Signature" w:semiHidden="1" w:unhideWhenUsed="1"/>
-    <w:lsdException w:name="Default Paragraph Font" w:semiHidden="1" w:uiPriority="1" w:unhideWhenUsed="1"/>
-    <w:lsdException w:name="Body Text" w:semiHidden="1" w:unhideWhenUsed="1"/>
-    <w:lsdException w:name="Body Text Indent" w:semiHidden="1" w:unhideWhenUsed="1"/>
-    <w:lsdException w:name="List Continue" w:semiHidden="1" w:unhideWhenUsed="1"/>
-    <w:lsdException w:name="List Continue 2" w:semiHidden="1" w:unhideWhenUsed="1"/>
-    <w:lsdException w:name="List Continue 3" w:semiHidden="1" w:unhideWhenUsed="1"/>
-    <w:lsdException w:name="List Continue 4" w:semiHidden="1" w:unhideWhenUsed="1"/>
-    <w:lsdException w:name="List Continue 5" w:semiHidden="1" w:unhideWhenUsed="1"/>
-    <w:lsdException w:name="Message Header" w:semiHidden="1" w:unhideWhenUsed="1"/>
-    <w:lsdException w:name="Subtitle" w:uiPriority="11" w:qFormat="1"/>
-    <w:lsdException w:name="Salutation" w:semiHidden="1" w:unhideWhenUsed="1"/>
-    <w:lsdException w:name="Date" w:semiHidden="1" w:unhideWhenUsed="1"/>
-    <w:lsdException w:name="Body Text First Indent" w:semiHidden="1" w:unhideWhenUsed="1"/>
-    <w:lsdException w:name="Body Text First Indent 2" w:semiHidden="1" w:unhideWhenUsed="1"/>
-    <w:lsdException w:name="Note Heading" w:semiHidden="1" w:unhideWhenUsed="1"/>
-    <w:lsdException w:name="Body Text 2" w:semiHidden="1" w:unhideWhenUsed="1"/>
-    <w:lsdException w:name="Body Text 3" w:semiHidden="1" w:unhideWhenUsed="1"/>
-    <w:lsdException w:name="Body Text Indent 2" w:semiHidden="1" w:unhideWhenUsed="1"/>
-    <w:lsdException w:name="Body Text Indent 3" w:semiHidden="1" w:unhideWhenUsed="1"/>
-    <w:lsdException w:name="Block Text" w:semiHidden="1" w:unhideWhenUsed="1"/>
-    <w:lsdException w:name="Hyperlink" w:semiHidden="1" w:unhideWhenUsed="1"/>
-    <w:lsdException w:name="FollowedHyperlink" w:semiHidden="1" w:unhideWhenUsed="1"/>
-    <w:lsdException w:name="Strong" w:uiPriority="22" w:qFormat="1"/>
-    <w:lsdException w:name="Emphasis" w:uiPriority="20" w:qFormat="1"/>
-    <w:lsdException w:name="Document Map" w:semiHidden="1" w:unhideWhenUsed="1"/>
-    <w:lsdException w:name="Plain Text" w:semiHidden="1" w:unhideWhenUsed="1"/>
-    <w:lsdException w:name="E-mail Signature" w:semiHidden="1" w:unhideWhenUsed="1"/>
-    <w:lsdException w:name="HTML Top of Form" w:semiHidden="1" w:unhideWhenUsed="1"/>
-    <w:lsdException w:name="HTML Bottom of Form" w:semiHidden="1" w:unhideWhenUsed="1"/>
-    <w:lsdException w:name="Normal (Web)" w:semiHidden="1" w:unhideWhenUsed="1"/>
-    <w:lsdException w:name="HTML Acronym" w:semiHidden="1" w:unhideWhenUsed="1"/>
-    <w:lsdException w:name="HTML Address" w:semiHidden="1" w:unhideWhenUsed="1"/>
-    <w:lsdException w:name="HTML Cite" w:semiHidden="1" w:unhideWhenUsed="1"/>
-    <w:lsdException w:name="HTML Code" w:semiHidden="1" w:unhideWhenUsed="1"/>
-    <w:lsdException w:name="HTML Definition" w:semiHidden="1" w:unhideWhenUsed="1"/>
-    <w:lsdException w:name="HTML Keyboard" w:semiHidden="1" w:unhideWhenUsed="1"/>
-    <w:lsdException w:name="HTML Preformatted" w:semiHidden="1" w:unhideWhenUsed="1"/>
-    <w:lsdException w:name="HTML Sample" w:semiHidden="1" w:unhideWhenUsed="1"/>
-    <w:lsdException w:name="HTML Typewriter" w:semiHidden="1" w:unhideWhenUsed="1"/>
-    <w:lsdException w:name="HTML Variable" w:semiHidden="1" w:unhideWhenUsed="1"/>
-    <w:lsdException w:name="Normal Table" w:semiHidden="1" w:unhideWhenUsed="1"/>
-    <w:lsdException w:name="annotation subject" w:semiHidden="1" w:unhideWhenUsed="1"/>
-    <w:lsdException w:name="No List" w:semiHidden="1" w:unhideWhenUsed="1"/>
-    <w:lsdException w:name="Outline List 1" w:semiHidden="1" w:unhideWhenUsed="1"/>
-    <w:lsdException w:name="Outline List 2" w:semiHidden="1" w:unhideWhenUsed="1"/>
-    <w:lsdException w:name="Outline List 3" w:semiHidden="1" w:unhideWhenUsed="1"/>
-    <w:lsdException w:name="Table Simple 1" w:semiHidden="1" w:unhideWhenUsed="1"/>
-    <w:lsdException w:name="Table Simple 2" w:semiHidden="1" w:unhideWhenUsed="1"/>
-    <w:lsdException w:name="Table Simple 3" w:semiHidden="1" w:unhideWhenUsed="1"/>
-    <w:lsdException w:name="Table Classic 1" w:semiHidden="1" w:unhideWhenUsed="1"/>
-    <w:lsdException w:name="Table Classic 2" w:semiHidden="1" w:unhideWhenUsed="1"/>
-    <w:lsdException w:name="Table Classic 3" w:semiHidden="1" w:unhideWhenUsed="1"/>
-    <w:lsdException w:name="Table Classic 4" w:semiHidden="1" w:unhideWhenUsed="1"/>
-    <w:lsdException w:name="Table Colorful 1" w:semiHidden="1" w:unhideWhenUsed="1"/>
-    <w:lsdException w:name="Table Colorful 2" w:semiHidden="1" w:unhideWhenUsed="1"/>
-    <w:lsdException w:name="Table Colorful 3" w:semiHidden="1" w:unhideWhenUsed="1"/>
-    <w:lsdException w:name="Table Columns 1" w:semiHidden="1" w:unhideWhenUsed="1"/>
-    <w:lsdException w:name="Table Columns 2" w:semiHidden="1" w:unhideWhenUsed="1"/>
-    <w:lsdException w:name="Table Columns 3" w:semiHidden="1" w:unhideWhenUsed="1"/>
-    <w:lsdException w:name="Table Columns 4" w:semiHidden="1" w:unhideWhenUsed="1"/>
-    <w:lsdException w:name="Table Columns 5" w:semiHidden="1" w:unhideWhenUsed="1"/>
-    <w:lsdException w:name="Table Grid 1" w:semiHidden="1" w:unhideWhenUsed="1"/>
-    <w:lsdException w:name="Table Grid 2" w:semiHidden="1" w:unhideWhenUsed="1"/>
-    <w:lsdException w:name="Table Grid 3" w:semiHidden="1" w:unhideWhenUsed="1"/>
-    <w:lsdException w:name="Table Grid 4" w:semiHidden="1" w:unhideWhenUsed="1"/>
-    <w:lsdException w:name="Table Grid 5" w:semiHidden="1" w:unhideWhenUsed="1"/>
-    <w:lsdException w:name="Table Grid 6" w:semiHidden="1" w:unhideWhenUsed="1"/>
-    <w:lsdException w:name="Table Grid 7" w:semiHidden="1" w:unhideWhenUsed="1"/>
-    <w:lsdException w:name="Table Grid 8" w:semiHidden="1" w:unhideWhenUsed="1"/>
-    <w:lsdException w:name="Table List 1" w:semiHidden="1" w:unhideWhenUsed="1"/>
-    <w:lsdException w:name="Table List 2" w:semiHidden="1" w:unhideWhenUsed="1"/>
-    <w:lsdException w:name="Table List 3" w:semiHidden="1" w:unhideWhenUsed="1"/>
-    <w:lsdException w:name="Table List 4" w:semiHidden="1" w:unhideWhenUsed="1"/>
-    <w:lsdException w:name="Table List 5" w:semiHidden="1" w:unhideWhenUsed="1"/>
-    <w:lsdException w:name="Table List 6" w:semiHidden="1" w:unhideWhenUsed="1"/>
-    <w:lsdException w:name="Table List 7" w:semiHidden="1" w:unhideWhenUsed="1"/>
-    <w:lsdException w:name="Table List 8" w:semiHidden="1" w:unhideWhenUsed="1"/>
-    <w:lsdException w:name="Table 3D effects 1" w:semiHidden="1" w:unhideWhenUsed="1"/>
-    <w:lsdException w:name="Table 3D effects 2" w:semiHidden="1" w:unhideWhenUsed="1"/>
-    <w:lsdException w:name="Table 3D effects 3" w:semiHidden="1" w:unhideWhenUsed="1"/>
-    <w:lsdException w:name="Table Contemporary" w:semiHidden="1" w:unhideWhenUsed="1"/>
-    <w:lsdException w:name="Table Elegant" w:semiHidden="1" w:unhideWhenUsed="1"/>
-    <w:lsdException w:name="Table Professional" w:semiHidden="1" w:unhideWhenUsed="1"/>
-    <w:lsdException w:name="Table Subtle 1" w:semiHidden="1" w:unhideWhenUsed="1"/>
-    <w:lsdException w:name="Table Subtle 2" w:semiHidden="1" w:unhideWhenUsed="1"/>
-    <w:lsdException w:name="Table Web 1" w:semiHidden="1" w:unhideWhenUsed="1"/>
-    <w:lsdException w:name="Table Web 2" w:semiHidden="1" w:unhideWhenUsed="1"/>
-    <w:lsdException w:name="Table Web 3" w:semiHidden="1" w:unhideWhenUsed="1"/>
-    <w:lsdException w:name="Balloon Text" w:semiHidden="1" w:unhideWhenUsed="1"/>
-    <w:lsdException w:name="Table Grid" w:uiPriority="39"/>
-    <w:lsdException w:name="Table Theme" w:semiHidden="1" w:unhideWhenUsed="1"/>
-    <w:lsdException w:name="Note Level 1" w:semiHidden="1" w:unhideWhenUsed="1"/>
-    <w:lsdException w:name="Note Level 2" w:semiHidden="1" w:unhideWhenUsed="1"/>
-    <w:lsdException w:name="Note Level 3" w:semiHidden="1" w:unhideWhenUsed="1"/>
-    <w:lsdException w:name="Note Level 4" w:semiHidden="1" w:unhideWhenUsed="1"/>
-    <w:lsdException w:name="Note Level 5" w:semiHidden="1" w:unhideWhenUsed="1"/>
-    <w:lsdException w:name="Note Level 6" w:semiHidden="1" w:unhideWhenUsed="1"/>
-    <w:lsdException w:name="Note Level 7" w:semiHidden="1" w:unhideWhenUsed="1"/>
-    <w:lsdException w:name="Note Level 8" w:semiHidden="1" w:unhideWhenUsed="1"/>
-    <w:lsdException w:name="Note Level 9" w:semiHidden="1" w:unhideWhenUsed="1"/>
-    <w:lsdException w:name="Placeholder Text" w:semiHidden="1"/>
-    <w:lsdException w:name="No Spacing" w:uiPriority="1" w:qFormat="1"/>
-    <w:lsdException w:name="Light Shading" w:uiPriority="60"/>
-    <w:lsdException w:name="Light List" w:uiPriority="61"/>
-    <w:lsdException w:name="Light Grid" w:uiPriority="62"/>
-    <w:lsdException w:name="Medium Shading 1" w:uiPriority="63"/>
-    <w:lsdException w:name="Medium Shading 2" w:uiPriority="64"/>
-    <w:lsdException w:name="Medium List 1" w:uiPriority="65"/>
-    <w:lsdException w:name="Medium List 2" w:uiPriority="66"/>
-    <w:lsdException w:name="Medium Grid 1" w:uiPriority="67"/>
-    <w:lsdException w:name="Medium Grid 2" w:uiPriority="68"/>
-    <w:lsdException w:name="Medium Grid 3" w:uiPriority="69"/>
-    <w:lsdException w:name="Dark List" w:uiPriority="70"/>
-    <w:lsdException w:name="Colorful Shading" w:uiPriority="71"/>
-    <w:lsdException w:name="Colorful List" w:uiPriority="72"/>
-    <w:lsdException w:name="Colorful Grid" w:uiPriority="73"/>
-    <w:lsdException w:name="Light Shading Accent 1" w:uiPriority="60"/>
-    <w:lsdException w:name="Light List Accent 1" w:uiPriority="61"/>
-    <w:lsdException w:name="Light Grid Accent 1" w:uiPriority="62"/>
-    <w:lsdException w:name="Medium Shading 1 Accent 1" w:uiPriority="63"/>
-    <w:lsdException w:name="Medium Shading 2 Accent 1" w:uiPriority="64"/>
-    <w:lsdException w:name="Medium List 1 Accent 1" w:uiPriority="65"/>
-    <w:lsdException w:name="Revision" w:semiHidden="1"/>
-    <w:lsdException w:name="List Paragraph" w:uiPriority="34" w:qFormat="1"/>
-    <w:lsdException w:name="Quote" w:uiPriority="29" w:qFormat="1"/>
-    <w:lsdException w:name="Intense Quote" w:uiPriority="30" w:qFormat="1"/>
-    <w:lsdException w:name="Medium List 2 Accent 1" w:uiPriority="66"/>
-    <w:lsdException w:name="Medium Grid 1 Accent 1" w:uiPriority="67"/>
-    <w:lsdException w:name="Medium Grid 2 Accent 1" w:uiPriority="68"/>
-    <w:lsdException w:name="Medium Grid 3 Accent 1" w:uiPriority="69"/>
-    <w:lsdException w:name="Dark List Accent 1" w:uiPriority="70"/>
-    <w:lsdException w:name="Colorful Shading Accent 1" w:uiPriority="71"/>
-    <w:lsdException w:name="Colorful List Accent 1" w:uiPriority="72"/>
-    <w:lsdException w:name="Colorful Grid Accent 1" w:uiPriority="73"/>
-    <w:lsdException w:name="Light Shading Accent 2" w:uiPriority="60"/>
-    <w:lsdException w:name="Light List Accent 2" w:uiPriority="61"/>
-    <w:lsdException w:name="Light Grid Accent 2" w:uiPriority="62"/>
-    <w:lsdException w:name="Medium Shading 1 Accent 2" w:uiPriority="63"/>
-    <w:lsdException w:name="Medium Shading 2 Accent 2" w:uiPriority="64"/>
-    <w:lsdException w:name="Medium List 1 Accent 2" w:uiPriority="65"/>
-    <w:lsdException w:name="Medium List 2 Accent 2" w:uiPriority="66"/>
-    <w:lsdException w:name="Medium Grid 1 Accent 2" w:uiPriority="67"/>
-    <w:lsdException w:name="Medium Grid 2 Accent 2" w:uiPriority="68"/>
-    <w:lsdException w:name="Medium Grid 3 Accent 2" w:uiPriority="69"/>
-    <w:lsdException w:name="Dark List Accent 2" w:uiPriority="70"/>
-    <w:lsdException w:name="Colorful Shading Accent 2" w:uiPriority="71"/>
-    <w:lsdException w:name="Colorful List Accent 2" w:uiPriority="72"/>
-    <w:lsdException w:name="Colorful Grid Accent 2" w:uiPriority="73"/>
-    <w:lsdException w:name="Light Shading Accent 3" w:uiPriority="60"/>
-    <w:lsdException w:name="Light List Accent 3" w:uiPriority="61"/>
-    <w:lsdException w:name="Light Grid Accent 3" w:uiPriority="62"/>
-    <w:lsdException w:name="Medium Shading 1 Accent 3" w:uiPriority="63"/>
-    <w:lsdException w:name="Medium Shading 2 Accent 3" w:uiPriority="64"/>
-    <w:lsdException w:name="Medium List 1 Accent 3" w:uiPriority="65"/>
-    <w:lsdException w:name="Medium List 2 Accent 3" w:uiPriority="66"/>
-    <w:lsdException w:name="Medium Grid 1 Accent 3" w:uiPriority="67"/>
-    <w:lsdException w:name="Medium Grid 2 Accent 3" w:uiPriority="68"/>
-    <w:lsdException w:name="Medium Grid 3 Accent 3" w:uiPriority="69"/>
-    <w:lsdException w:name="Dark List Accent 3" w:uiPriority="70"/>
-    <w:lsdException w:name="Colorful Shading Accent 3" w:uiPriority="71"/>
-    <w:lsdException w:name="Colorful List Accent 3" w:uiPriority="72"/>
-    <w:lsdException w:name="Colorful Grid Accent 3" w:uiPriority="73"/>
-    <w:lsdException w:name="Light Shading Accent 4" w:uiPriority="60"/>
-    <w:lsdException w:name="Light List Accent 4" w:uiPriority="61"/>
-    <w:lsdException w:name="Light Grid Accent 4" w:uiPriority="62"/>
-    <w:lsdException w:name="Medium Shading 1 Accent 4" w:uiPriority="63"/>
-    <w:lsdException w:name="Medium Shading 2 Accent 4" w:uiPriority="64"/>
-    <w:lsdException w:name="Medium List 1 Accent 4" w:uiPriority="65"/>
-    <w:lsdException w:name="Medium List 2 Accent 4" w:uiPriority="66"/>
-    <w:lsdException w:name="Medium Grid 1 Accent 4" w:uiPriority="67"/>
-    <w:lsdException w:name="Medium Grid 2 Accent 4" w:uiPriority="68"/>
-    <w:lsdException w:name="Medium Grid 3 Accent 4" w:uiPriority="69"/>
-    <w:lsdException w:name="Dark List Accent 4" w:uiPriority="70"/>
-    <w:lsdException w:name="Colorful Shading Accent 4" w:uiPriority="71"/>
-    <w:lsdException w:name="Colorful List Accent 4" w:uiPriority="72"/>
-    <w:lsdException w:name="Colorful Grid Accent 4" w:uiPriority="73"/>
-    <w:lsdException w:name="Light Shading Accent 5" w:uiPriority="60"/>
-    <w:lsdException w:name="Light List Accent 5" w:uiPriority="61"/>
-    <w:lsdException w:name="Light Grid Accent 5" w:uiPriority="62"/>
-    <w:lsdException w:name="Medium Shading 1 Accent 5" w:uiPriority="63"/>
-    <w:lsdException w:name="Medium Shading 2 Accent 5" w:uiPriority="64"/>
-    <w:lsdException w:name="Medium List 1 Accent 5" w:uiPriority="65"/>
-    <w:lsdException w:name="Medium List 2 Accent 5" w:uiPriority="66"/>
-    <w:lsdException w:name="Medium Grid 1 Accent 5" w:uiPriority="67"/>
-    <w:lsdException w:name="Medium Grid 2 Accent 5" w:uiPriority="68"/>
-    <w:lsdException w:name="Medium Grid 3 Accent 5" w:uiPriority="69"/>
-    <w:lsdException w:name="Dark List Accent 5" w:uiPriority="70"/>
-    <w:lsdException w:name="Colorful Shading Accent 5" w:uiPriority="71"/>
-    <w:lsdException w:name="Colorful List Accent 5" w:uiPriority="72"/>
-    <w:lsdException w:name="Colorful Grid Accent 5" w:uiPriority="73"/>
-    <w:lsdException w:name="Light Shading Accent 6" w:uiPriority="60"/>
-    <w:lsdException w:name="Light List Accent 6" w:uiPriority="61"/>
-    <w:lsdException w:name="Light Grid Accent 6" w:uiPriority="62"/>
-    <w:lsdException w:name="Medium Shading 1 Accent 6" w:uiPriority="63"/>
-    <w:lsdException w:name="Medium Shading 2 Accent 6" w:uiPriority="64"/>
-    <w:lsdException w:name="Medium List 1 Accent 6" w:uiPriority="65"/>
-    <w:lsdException w:name="Medium List 2 Accent 6" w:uiPriority="66"/>
-    <w:lsdException w:name="Medium Grid 1 Accent 6" w:uiPriority="67"/>
-    <w:lsdException w:name="Medium Grid 2 Accent 6" w:uiPriority="68"/>
-    <w:lsdException w:name="Medium Grid 3 Accent 6" w:uiPriority="69"/>
-    <w:lsdException w:name="Dark List Accent 6" w:uiPriority="70"/>
-    <w:lsdException w:name="Colorful Shading Accent 6" w:uiPriority="71"/>
-    <w:lsdException w:name="Colorful List Accent 6" w:uiPriority="72"/>
-    <w:lsdException w:name="Colorful Grid Accent 6" w:uiPriority="73"/>
-    <w:lsdException w:name="Subtle Emphasis" w:uiPriority="19" w:qFormat="1"/>
-    <w:lsdException w:name="Intense Emphasis" w:uiPriority="21" w:qFormat="1"/>
-    <w:lsdException w:name="Subtle Reference" w:uiPriority="31" w:qFormat="1"/>
-    <w:lsdException w:name="Intense Reference" w:uiPriority="32" w:qFormat="1"/>
-    <w:lsdException w:name="Book Title" w:uiPriority="33" w:qFormat="1"/>
-    <w:lsdException w:name="Bibliography" w:semiHidden="1" w:uiPriority="37" w:unhideWhenUsed="1"/>
-    <w:lsdException w:name="TOC Heading" w:semiHidden="1" w:uiPriority="39" w:unhideWhenUsed="1" w:qFormat="1"/>
-    <w:lsdException w:name="Plain Table 1" w:uiPriority="41"/>
-    <w:lsdException w:name="Plain Table 2" w:uiPriority="42"/>
-    <w:lsdException w:name="Plain Table 3" w:uiPriority="43"/>
-    <w:lsdException w:name="Plain Table 4" w:uiPriority="44"/>
-    <w:lsdException w:name="Plain Table 5" w:uiPriority="45"/>
-    <w:lsdException w:name="Grid Table Light" w:uiPriority="40"/>
-    <w:lsdException w:name="Grid Table 1 Light" w:uiPriority="46"/>
-    <w:lsdException w:name="Grid Table 2" w:uiPriority="47"/>
-    <w:lsdException w:name="Grid Table 3" w:uiPriority="48"/>
-    <w:lsdException w:name="Grid Table 4" w:uiPriority="49"/>
-    <w:lsdException w:name="Grid Table 5 Dark" w:uiPriority="50"/>
-    <w:lsdException w:name="Grid Table 6 Colorful" w:uiPriority="51"/>
-    <w:lsdException w:name="Grid Table 7 Colorful" w:uiPriority="52"/>
-    <w:lsdException w:name="Grid Table 1 Light Accent 1" w:uiPriority="46"/>
-    <w:lsdException w:name="Grid Table 2 Accent 1" w:uiPriority="47"/>
-    <w:lsdException w:name="Grid Table 3 Accent 1" w:uiPriority="48"/>
-    <w:lsdException w:name="Grid Table 4 Accent 1" w:uiPriority="49"/>
-    <w:lsdException w:name="Grid Table 5 Dark Accent 1" w:uiPriority="50"/>
-    <w:lsdException w:name="Grid Table 6 Colorful Accent 1" w:uiPriority="51"/>
-    <w:lsdException w:name="Grid Table 7 Colorful Accent 1" w:uiPriority="52"/>
-    <w:lsdException w:name="Grid Table 1 Light Accent 2" w:uiPriority="46"/>
-    <w:lsdException w:name="Grid Table 2 Accent 2" w:uiPriority="47"/>
-    <w:lsdException w:name="Grid Table 3 Accent 2" w:uiPriority="48"/>
-    <w:lsdException w:name="Grid Table 4 Accent 2" w:uiPriority="49"/>
-    <w:lsdException w:name="Grid Table 5 Dark Accent 2" w:uiPriority="50"/>
-    <w:lsdException w:name="Grid Table 6 Colorful Accent 2" w:uiPriority="51"/>
-    <w:lsdException w:name="Grid Table 7 Colorful Accent 2" w:uiPriority="52"/>
-    <w:lsdException w:name="Grid Table 1 Light Accent 3" w:uiPriority="46"/>
-    <w:lsdException w:name="Grid Table 2 Accent 3" w:uiPriority="47"/>
-    <w:lsdException w:name="Grid Table 3 Accent 3" w:uiPriority="48"/>
-    <w:lsdException w:name="Grid Table 4 Accent 3" w:uiPriority="49"/>
-    <w:lsdException w:name="Grid Table 5 Dark Accent 3" w:uiPriority="50"/>
-    <w:lsdException w:name="Grid Table 6 Colorful Accent 3" w:uiPriority="51"/>
-    <w:lsdException w:name="Grid Table 7 Colorful Accent 3" w:uiPriority="52"/>
-    <w:lsdException w:name="Grid Table 1 Light Accent 4" w:uiPriority="46"/>
-    <w:lsdException w:name="Grid Table 2 Accent 4" w:uiPriority="47"/>
-    <w:lsdException w:name="Grid Table 3 Accent 4" w:uiPriority="48"/>
-    <w:lsdException w:name="Grid Table 4 Accent 4" w:uiPriority="49"/>
-    <w:lsdException w:name="Grid Table 5 Dark Accent 4" w:uiPriority="50"/>
-    <w:lsdException w:name="Grid Table 6 Colorful Accent 4" w:uiPriority="51"/>
-    <w:lsdException w:name="Grid Table 7 Colorful Accent 4" w:uiPriority="52"/>
-    <w:lsdException w:name="Grid Table 1 Light Accent 5" w:uiPriority="46"/>
-    <w:lsdException w:name="Grid Table 2 Accent 5" w:uiPriority="47"/>
-    <w:lsdException w:name="Grid Table 3 Accent 5" w:uiPriority="48"/>
-    <w:lsdException w:name="Grid Table 4 Accent 5" w:uiPriority="49"/>
-    <w:lsdException w:name="Grid Table 5 Dark Accent 5" w:uiPriority="50"/>
-    <w:lsdException w:name="Grid Table 6 Colorful Accent 5" w:uiPriority="51"/>
-    <w:lsdException w:name="Grid Table 7 Colorful Accent 5" w:uiPriority="52"/>
-    <w:lsdException w:name="Grid Table 1 Light Accent 6" w:uiPriority="46"/>
-    <w:lsdException w:name="Grid Table 2 Accent 6" w:uiPriority="47"/>
-    <w:lsdException w:name="Grid Table 3 Accent 6" w:uiPriority="48"/>
-    <w:lsdException w:name="Grid Table 4 Accent 6" w:uiPriority="49"/>
-    <w:lsdException w:name="Grid Table 5 Dark Accent 6" w:uiPriority="50"/>
-    <w:lsdException w:name="Grid Table 6 Colorful Accent 6" w:uiPriority="51"/>
-    <w:lsdException w:name="Grid Table 7 Colorful Accent 6" w:uiPriority="52"/>
-    <w:lsdException w:name="List Table 1 Light" w:uiPriority="46"/>
-    <w:lsdException w:name="List Table 2" w:uiPriority="47"/>
-    <w:lsdException w:name="List Table 3" w:uiPriority="48"/>
-    <w:lsdException w:name="List Table 4" w:uiPriority="49"/>
-    <w:lsdException w:name="List Table 5 Dark" w:uiPriority="50"/>
-    <w:lsdException w:name="List Table 6 Colorful" w:uiPriority="51"/>
-    <w:lsdException w:name="List Table 7 Colorful" w:uiPriority="52"/>
-    <w:lsdException w:name="List Table 1 Light Accent 1" w:uiPriority="46"/>
-    <w:lsdException w:name="List Table 2 Accent 1" w:uiPriority="47"/>
-    <w:lsdException w:name="List Table 3 Accent 1" w:uiPriority="48"/>
-    <w:lsdException w:name="List Table 4 Accent 1" w:uiPriority="49"/>
-    <w:lsdException w:name="List Table 5 Dark Accent 1" w:uiPriority="50"/>
-    <w:lsdException w:name="List Table 6 Colorful Accent 1" w:uiPriority="51"/>
-    <w:lsdException w:name="List Table 7 Colorful Accent 1" w:uiPriority="52"/>
-    <w:lsdException w:name="List Table 1 Light Accent 2" w:uiPriority="46"/>
-    <w:lsdException w:name="List Table 2 Accent 2" w:uiPriority="47"/>
-    <w:lsdException w:name="List Table 3 Accent 2" w:uiPriority="48"/>
-    <w:lsdException w:name="List Table 4 Accent 2" w:uiPriority="49"/>
-    <w:lsdException w:name="List Table 5 Dark Accent 2" w:uiPriority="50"/>
-    <w:lsdException w:name="List Table 6 Colorful Accent 2" w:uiPriority="51"/>
-    <w:lsdException w:name="List Table 7 Colorful Accent 2" w:uiPriority="52"/>
-    <w:lsdException w:name="List Table 1 Light Accent 3" w:uiPriority="46"/>
-    <w:lsdException w:name="List Table 2 Accent 3" w:uiPriority="47"/>
-    <w:lsdException w:name="List Table 3 Accent 3" w:uiPriority="48"/>
-    <w:lsdException w:name="List Table 4 Accent 3" w:uiPriority="49"/>
-    <w:lsdException w:name="List Table 5 Dark Accent 3" w:uiPriority="50"/>
-    <w:lsdException w:name="List Table 6 Colorful Accent 3" w:uiPriority="51"/>
-    <w:lsdException w:name="List Table 7 Colorful Accent 3" w:uiPriority="52"/>
-    <w:lsdException w:name="List Table 1 Light Accent 4" w:uiPriority="46"/>
-    <w:lsdException w:name="List Table 2 Accent 4" w:uiPriority="47"/>
-    <w:lsdException w:name="List Table 3 Accent 4" w:uiPriority="48"/>
-    <w:lsdException w:name="List Table 4 Accent 4" w:uiPriority="49"/>
-    <w:lsdException w:name="List Table 5 Dark Accent 4" w:uiPriority="50"/>
-    <w:lsdException w:name="List Table 6 Colorful Accent 4" w:uiPriority="51"/>
-    <w:lsdException w:name="List Table 7 Colorful Accent 4" w:uiPriority="52"/>
-    <w:lsdException w:name="List Table 1 Light Accent 5" w:uiPriority="46"/>
-    <w:lsdException w:name="List Table 2 Accent 5" w:uiPriority="47"/>
-    <w:lsdException w:name="List Table 3 Accent 5" w:uiPriority="48"/>
-    <w:lsdException w:name="List Table 4 Accent 5" w:uiPriority="49"/>
-    <w:lsdException w:name="List Table 5 Dark Accent 5" w:uiPriority="50"/>
-    <w:lsdException w:name="List Table 6 Colorful Accent 5" w:uiPriority="51"/>
-    <w:lsdException w:name="List Table 7 Colorful Accent 5" w:uiPriority="52"/>
-    <w:lsdException w:name="List Table 1 Light Accent 6" w:uiPriority="46"/>
-    <w:lsdException w:name="List Table 2 Accent 6" w:uiPriority="47"/>
-    <w:lsdException w:name="List Table 3 Accent 6" w:uiPriority="48"/>
-    <w:lsdException w:name="List Table 4 Accent 6" w:uiPriority="49"/>
-    <w:lsdException w:name="List Table 5 Dark Accent 6" w:uiPriority="50"/>
-    <w:lsdException w:name="List Table 6 Colorful Accent 6" w:uiPriority="51"/>
-    <w:lsdException w:name="List Table 7 Colorful Accent 6" w:uiPriority="52"/>
-    <w:lsdException w:name="Mention" w:semiHidden="1" w:unhideWhenUsed="1"/>
-    <w:lsdException w:name="Smart Hyperlink" w:semiHidden="1" w:unhideWhenUsed="1"/>
-  </w:latentStyles>
-  <w:style w:type="paragraph" w:default="1" w:styleId="Normal">
-    <w:name w:val="Normal"/>
-    <w:qFormat/>
-    <w:rsid w:val="00704E22"/>
-    <w:rPr>
-      <w:rFonts w:cs="Times New Roman"/>
-      <w:sz w:val="3276"/>
-      <w:szCs w:val="3276"/>
-    </w:rPr>
-  </w:style>
-  <w:style w:type="character" w:default="1" w:styleId="DefaultParagraphFont">
-    <w:name w:val="Default Paragraph Font"/>
-    <w:uiPriority w:val="1"/>
-    <w:semiHidden/>
-    <w:unhideWhenUsed/>
-  </w:style>
-  <w:style w:type="table" w:default="1" w:styleId="TableNormal">
-    <w:name w:val="Normal Table"/>
-    <w:uiPriority w:val="99"/>
-    <w:semiHidden/>
-    <w:unhideWhenUsed/>
-    <w:tblPr>
-      <w:tblInd w:w="0" w:type="dxa"/>
-      <w:tblCellMar>
-        <w:top w:w="0" w:type="dxa"/>
-        <w:left w:w="108" w:type="dxa"/>
-        <w:bottom w:w="0" w:type="dxa"/>
-        <w:right w:w="108" w:type="dxa"/>
-      </w:tblCellMar>
-    </w:tblPr>
-  </w:style>
-  <w:style w:type="numbering" w:default="1" w:styleId="NoList">
-    <w:name w:val="No List"/>
-    <w:uiPriority w:val="99"/>
-    <w:semiHidden/>
-    <w:unhideWhenUsed/>
-  </w:style>
-  <w:style w:type="character" w:styleId="PlaceholderText">
-    <w:name w:val="Placeholder Text"/>
-    <w:basedOn w:val="DefaultParagraphFont"/>
-    <w:uiPriority w:val="99"/>
-    <w:semiHidden/>
-    <w:rsid w:val="00DF3C9E"/>
-    <w:rPr>
-      <w:color w:val="808080"/>
-    </w:rPr>
-  </w:style>
-</w:styles>
-</file>
-
-<file path=word/glossary/webSettings.xml><?xml version="1.0" encoding="utf-8"?>
-<w:webSettings xmlns:mc="http://schemas.openxmlformats.org/markup-compatibility/2006" xmlns:r="http://schemas.openxmlformats.org/officeDocument/2006/relationships" xmlns:w="http://schemas.openxmlformats.org/wordprocessingml/2006/main" xmlns:w14="http://schemas.microsoft.com/office/word/2010/wordml" xmlns:w15="http://schemas.microsoft.com/office/word/2012/wordml" mc:Ignorable="w14 w15">
-  <w:allowPNG/>
-  <w:doNotSaveAsSingleFile/>
-  <w:pixelsPerInch w:val="96"/>
-</w:webSettings>
-</file>
-
 <file path=word/theme/theme1.xml><?xml version="1.0" encoding="utf-8"?>
 <a:theme xmlns:a="http://schemas.openxmlformats.org/drawingml/2006/main" name="Office Theme">
   <a:themeElements>
@@ -19350,7 +18676,7 @@
 </file>
 
 <file path=customXml/itemProps1.xml><?xml version="1.0" encoding="utf-8"?>
-<ds:datastoreItem xmlns:ds="http://schemas.openxmlformats.org/officeDocument/2006/customXml" ds:itemID="{8DDBB167-05F3-1D41-8B38-84794AE8A5A4}">
+<ds:datastoreItem xmlns:ds="http://schemas.openxmlformats.org/officeDocument/2006/customXml" ds:itemID="{F8CA4599-10BD-1F47-8E84-3C3A10058E2E}">
   <ds:schemaRefs>
     <ds:schemaRef ds:uri="http://schemas.openxmlformats.org/officeDocument/2006/bibliography"/>
   </ds:schemaRefs>

</xml_diff>